<commit_message>
Finished short story/first chapter of empty future?
</commit_message>
<xml_diff>
--- a/Stories/Outbox/A New Kingdom/A New Old King.docx
+++ b/Stories/Outbox/A New Kingdom/A New Old King.docx
@@ -9,15 +9,7 @@
       </w:pPr>
       <w:r>
         <w:rPr/>
-        <w:t>Untold energy surged through innumerable conduits, all softly glowing, the lifeblood of the massive ship. A man, small compared to the cyclopean structure of the engine walked slowly through the superstructure. All the sights were familiar to him. Every crack and every cable had a place. The sounds his labored footsteps made against cold pulsing metal. The steady hum of the antimatter engine, it</w:t>
-      </w:r>
-      <w:r>
-        <w:rPr/>
-        <w:t>s</w:t>
-      </w:r>
-      <w:r>
-        <w:rPr/>
-        <w:t xml:space="preserve"> massive cylindrical bulk towering above him several stories. </w:t>
+        <w:t xml:space="preserve">Untold energy surged through innumerable conduits, all softly glowing, the lifeblood of the massive ship. A man, small compared to the cyclopean structure of the engine walked slowly through the superstructure. All the sights were familiar to him. Every crack and every cable had a place. The sounds his labored footsteps made against cold pulsing metal. The steady hum of the antimatter engine, its massive cylindrical bulk towering above him several stories. </w:t>
       </w:r>
     </w:p>
     <w:p>
@@ -340,38 +332,26 @@
       </w:pPr>
       <w:r>
         <w:rPr/>
-        <w:t xml:space="preserve">Another thread merged with his consciousness. </w:t>
-      </w:r>
-      <w:r>
-        <w:rPr/>
-        <w:t>He stopped in the triangular hallway as the merging process took over his cognitive functions for an instant.</w:t>
-      </w:r>
-    </w:p>
-    <w:p>
-      <w:pPr>
-        <w:pStyle w:val="Normal"/>
-        <w:rPr/>
-      </w:pPr>
-      <w:r>
-        <w:rPr/>
-      </w:r>
-    </w:p>
-    <w:p>
-      <w:pPr>
-        <w:pStyle w:val="Normal"/>
-        <w:rPr/>
-      </w:pPr>
-      <w:r>
-        <w:rPr/>
-        <w:t xml:space="preserve">Oh. There was something he had left for it to do. He called up an image of the space surrounding the Scion. The mental image of the environs trickled into his mind, thermal data, electromagnetic sweeps </w:t>
-      </w:r>
-      <w:r>
-        <w:rPr/>
-        <w:t>coalescing</w:t>
-      </w:r>
-      <w:r>
-        <w:rPr/>
-        <w:t xml:space="preserve"> into some super-mental whole.</w:t>
+        <w:t>Another thread merged with his consciousness. He stopped in the triangular hallway as the merging process took over his cognitive functions for an instant.</w:t>
+      </w:r>
+    </w:p>
+    <w:p>
+      <w:pPr>
+        <w:pStyle w:val="Normal"/>
+        <w:rPr/>
+      </w:pPr>
+      <w:r>
+        <w:rPr/>
+      </w:r>
+    </w:p>
+    <w:p>
+      <w:pPr>
+        <w:pStyle w:val="Normal"/>
+        <w:rPr/>
+      </w:pPr>
+      <w:r>
+        <w:rPr/>
+        <w:t>Oh. There was something he had left for it to do. He called up an image of the space surrounding the Scion. The mental image of the environs trickled into his mind, thermal data, electromagnetic sweeps coalescing into some super-mental whole.</w:t>
       </w:r>
     </w:p>
     <w:p>
@@ -409,15 +389,15 @@
       </w:pPr>
       <w:r>
         <w:rPr/>
-        <w:t xml:space="preserve">The tiny speck of a station hung in the deep space outside the nebula. He remembered it vaguely. It lay dormant most of the time, under no one's juristiction. He had agreed to dispatch a drone to it early to perform </w:t>
-      </w:r>
-      <w:r>
-        <w:rPr/>
-        <w:t>maintenance</w:t>
-      </w:r>
-      <w:r>
-        <w:rPr/>
-        <w:t xml:space="preserve"> before the Conference. </w:t>
+        <w:t xml:space="preserve">The tiny speck of a station hung in the deep space outside the nebula. He remembered it vaguely. It lay dormant most of the time, under no one's </w:t>
+      </w:r>
+      <w:r>
+        <w:rPr/>
+        <w:t>jurisdiction.</w:t>
+      </w:r>
+      <w:r>
+        <w:rPr/>
+        <w:t xml:space="preserve"> He had agreed to dispatch a drone to it early to perform maintenance before the Conference. </w:t>
       </w:r>
     </w:p>
     <w:p>
@@ -512,7 +492,26 @@
       </w:pPr>
       <w:r>
         <w:rPr/>
-        <w:t>There was further clarification. The Stellar Collective had not been doing so well. Apparently the remnants of the Ebrin Collective had become some sort of malign bionanite-synthetic virus? That was certainly a development. Well, he had warned them about instability among the nanobots.</w:t>
+        <w:t xml:space="preserve">There was further clarification. The </w:t>
+      </w:r>
+      <w:r>
+        <w:rPr/>
+        <w:t>Stellar Allaince</w:t>
+      </w:r>
+      <w:r>
+        <w:rPr/>
+        <w:t xml:space="preserve"> had not been doing so well. Apparently the remnants of the Ebrin Collective had </w:t>
+      </w:r>
+      <w:r>
+        <w:rPr>
+          <w:i/>
+          <w:iCs/>
+        </w:rPr>
+        <w:t>become</w:t>
+      </w:r>
+      <w:r>
+        <w:rPr/>
+        <w:t xml:space="preserve"> some sort of malign bionanite-synthetic virus? That was certainly a development. Well, he had warned them about instability among the nanobots.</w:t>
       </w:r>
     </w:p>
     <w:p>
@@ -626,26 +625,42 @@
       </w:pPr>
       <w:r>
         <w:rPr/>
-        <w:t>In a moment of nostalgia, he reached out a hand to the wall, and expereinced the readings from his tactile sensors. It was still mostly steel alloy. He had specifically told the drone to only repair the station using ancient technology. He knew better than to let any of the factions, especially the Heronians, have any of his research.</w:t>
-      </w:r>
-    </w:p>
-    <w:p>
-      <w:pPr>
-        <w:pStyle w:val="Normal"/>
-        <w:rPr/>
-      </w:pPr>
-      <w:r>
-        <w:rPr/>
-      </w:r>
-    </w:p>
-    <w:p>
-      <w:pPr>
-        <w:pStyle w:val="Normal"/>
-        <w:rPr/>
-      </w:pPr>
-      <w:r>
-        <w:rPr/>
-        <w:t>Sounds and activity on his sensors told him that the other delegates were all already there in the main room. Tearing himself away from the ordinary wall, he walked dwon the narrow hallway and into the delegate chamber.</w:t>
+        <w:t xml:space="preserve">In a moment of nostalgia, he reached out a hand to the wall, and </w:t>
+      </w:r>
+      <w:r>
+        <w:rPr/>
+        <w:t>experienced</w:t>
+      </w:r>
+      <w:r>
+        <w:rPr/>
+        <w:t xml:space="preserve"> the readings from his tactile sensors. It was still mostly steel alloy. He had specifically told the drone to only repair the station using ancient technology. He knew better than to let any of the factions, especially the Heronians, have any of his research.</w:t>
+      </w:r>
+    </w:p>
+    <w:p>
+      <w:pPr>
+        <w:pStyle w:val="Normal"/>
+        <w:rPr/>
+      </w:pPr>
+      <w:r>
+        <w:rPr/>
+      </w:r>
+    </w:p>
+    <w:p>
+      <w:pPr>
+        <w:pStyle w:val="Normal"/>
+        <w:rPr/>
+      </w:pPr>
+      <w:r>
+        <w:rPr/>
+        <w:t xml:space="preserve">Sounds and activity on his sensors told him that the other delegates were all already there in the main room. Tearing himself away from the ordinary wall, he walked </w:t>
+      </w:r>
+      <w:r>
+        <w:rPr/>
+        <w:t>down</w:t>
+      </w:r>
+      <w:r>
+        <w:rPr/>
+        <w:t xml:space="preserve"> the narrow hallway and into the delegate chamber.</w:t>
       </w:r>
     </w:p>
     <w:p>
@@ -845,23 +860,7 @@
       </w:pPr>
       <w:r>
         <w:rPr/>
-        <w:t xml:space="preserve">The stellar alliance's representative, whose name his Scion had dug out of their databases, called the meeting to order. The Stellar </w:t>
-      </w:r>
-      <w:r>
-        <w:rPr/>
-        <w:t>Alliance</w:t>
-      </w:r>
-      <w:r>
-        <w:rPr/>
-        <w:t xml:space="preserve">, despite </w:t>
-      </w:r>
-      <w:r>
-        <w:rPr/>
-        <w:t>rocky</w:t>
-      </w:r>
-      <w:r>
-        <w:rPr/>
-        <w:t xml:space="preserve"> starts was a descendant of a descent of a faction from Earth and attempted to maintain </w:t>
+        <w:t xml:space="preserve">The stellar alliance's representative, whose name his Scion had dug out of their databases, called the meeting to order. The Stellar Alliance, despite rocky starts was a descendant of a descent of a faction from Earth and attempted to maintain </w:t>
       </w:r>
       <w:bookmarkStart w:id="0" w:name="__DdeLink__73_1324082776"/>
       <w:r>
@@ -890,11 +889,7 @@
       </w:pPr>
       <w:r>
         <w:rPr/>
-        <w:t xml:space="preserve">That being said, </w:t>
-      </w:r>
-      <w:r>
-        <w:rPr/>
-        <w:t xml:space="preserve">Gareth son of Road, the current representative, was no doubt aware of his father's attempts to destabilize the Heronians, even as they supplied him weapons.  </w:t>
+        <w:t xml:space="preserve">That being said, Gareth son of Road, the current representative, was no doubt aware of his father's attempts to destabilize the Heronians, even as they supplied him weapons.  </w:t>
       </w:r>
     </w:p>
     <w:p>
@@ -927,11 +922,7 @@
       </w:r>
       <w:r>
         <w:rPr/>
-        <w:t>Assembled factions and entities. I would like to cordially thank you for attending the hundredth Conference of the outer rim.</w:t>
-      </w:r>
-      <w:r>
-        <w:rPr/>
-        <w:t>”</w:t>
+        <w:t>Assembled factions and entities. I would like to cordially thank you for attending the hundredth Conference of the outer rim.”</w:t>
       </w:r>
     </w:p>
     <w:p>
@@ -1666,7 +1657,15 @@
       </w:pPr>
       <w:r>
         <w:rPr/>
-        <w:t xml:space="preserve">This seemed the affect Gareth more than the refuel of explicit help. A second long grimmice passed over his face until he locked down his composure once more. </w:t>
+        <w:t xml:space="preserve">This seemed the affect Gareth more than the refuel of explicit help. A second long </w:t>
+      </w:r>
+      <w:r>
+        <w:rPr/>
+        <w:t>grimace</w:t>
+      </w:r>
+      <w:r>
+        <w:rPr/>
+        <w:t xml:space="preserve"> passed over his face until he locked down his composure once more. </w:t>
       </w:r>
     </w:p>
     <w:p>
@@ -1689,7 +1688,15 @@
       </w:r>
       <w:r>
         <w:rPr/>
-        <w:t xml:space="preserve">That is much appreciated. And can I enquire as to how long these diagnostics will take?” He said, in a much too nice of a voice. </w:t>
+        <w:t xml:space="preserve">That is much appreciated. And can I </w:t>
+      </w:r>
+      <w:r>
+        <w:rPr/>
+        <w:t>inquire</w:t>
+      </w:r>
+      <w:r>
+        <w:rPr/>
+        <w:t xml:space="preserve"> as to how long these diagnostics will take?” He said, in a much too nice of a voice. </w:t>
       </w:r>
     </w:p>
     <w:p>
@@ -1758,16 +1765,854 @@
       </w:r>
       <w:r>
         <w:rPr/>
-        <w:t>I will agree to study the Ebrin's technology, assuming I can come up with the proper safeguards. Do you have an example of their implant?” He asked, not waiting for Gareth to ask him.</w:t>
-      </w:r>
-    </w:p>
-    <w:p>
-      <w:pPr>
-        <w:pStyle w:val="Normal"/>
-        <w:rPr/>
-      </w:pPr>
-      <w:r>
-        <w:rPr/>
+        <w:t xml:space="preserve">I will agree to study the Ebrin's technology, assuming I can come up with the proper safeguards. Do you have an example of their implant?” He </w:t>
+      </w:r>
+      <w:r>
+        <w:rPr/>
+        <w:t>said</w:t>
+      </w:r>
+      <w:r>
+        <w:rPr/>
+        <w:t>, not waiting for Gareth to ask him.</w:t>
+      </w:r>
+    </w:p>
+    <w:p>
+      <w:pPr>
+        <w:pStyle w:val="Normal"/>
+        <w:rPr/>
+      </w:pPr>
+      <w:r>
+        <w:rPr/>
+      </w:r>
+    </w:p>
+    <w:p>
+      <w:pPr>
+        <w:pStyle w:val="Normal"/>
+        <w:rPr/>
+      </w:pPr>
+      <w:r>
+        <w:rPr/>
+        <w:t xml:space="preserve">Gareth actually looked surprised for a moment. </w:t>
+      </w:r>
+    </w:p>
+    <w:p>
+      <w:pPr>
+        <w:pStyle w:val="Normal"/>
+        <w:rPr/>
+      </w:pPr>
+      <w:r>
+        <w:rPr/>
+      </w:r>
+    </w:p>
+    <w:p>
+      <w:pPr>
+        <w:pStyle w:val="Normal"/>
+        <w:rPr/>
+      </w:pPr>
+      <w:r>
+        <w:rPr/>
+        <w:t>“</w:t>
+      </w:r>
+      <w:r>
+        <w:rPr/>
+        <w:t xml:space="preserve">You will?” He stammered. </w:t>
+      </w:r>
+    </w:p>
+    <w:p>
+      <w:pPr>
+        <w:pStyle w:val="Normal"/>
+        <w:rPr/>
+      </w:pPr>
+      <w:r>
+        <w:rPr/>
+      </w:r>
+    </w:p>
+    <w:p>
+      <w:pPr>
+        <w:pStyle w:val="Normal"/>
+        <w:rPr/>
+      </w:pPr>
+      <w:r>
+        <w:rPr/>
+        <w:t>“</w:t>
+      </w:r>
+      <w:r>
+        <w:rPr/>
+        <w:t>Yes. Provided you can give me a sample. If possible I would like to see an… infected version and a regular version. I have the schematics, but it would help to have a physical product. If I remember, there was a subtlety to their construction that I may not be able to produce quickly.”</w:t>
+      </w:r>
+    </w:p>
+    <w:p>
+      <w:pPr>
+        <w:pStyle w:val="Normal"/>
+        <w:rPr/>
+      </w:pPr>
+      <w:r>
+        <w:rPr/>
+      </w:r>
+    </w:p>
+    <w:p>
+      <w:pPr>
+        <w:pStyle w:val="Normal"/>
+        <w:rPr/>
+      </w:pPr>
+      <w:r>
+        <w:rPr/>
+        <w:t>“</w:t>
+      </w:r>
+      <w:r>
+        <w:rPr/>
+        <w:t>That… That can be arranged. We luckily were able to obtain a handful of uninfected implants from a cell on the far reaches. The infected kind we have more than enough. I presume your systems are centuries past our own, but I would still caution you to keep the infected copy detached from your main systems. They have some sort of malign intelligence even isolated.”</w:t>
+      </w:r>
+    </w:p>
+    <w:p>
+      <w:pPr>
+        <w:pStyle w:val="Normal"/>
+        <w:rPr/>
+      </w:pPr>
+      <w:r>
+        <w:rPr/>
+      </w:r>
+    </w:p>
+    <w:p>
+      <w:pPr>
+        <w:pStyle w:val="Normal"/>
+        <w:rPr/>
+      </w:pPr>
+      <w:r>
+        <w:rPr/>
+        <w:t>He nodded, a gesture he did consciously, timing the descent of his head and the duration. He had forgotten such passive social gestures, but did not forget their importance in conversation. Besides, he was aware of some very interesting alcubierre style warp drive research that the Alliance was just starting. While he had mature versions of this technology, he was interested in their approach on the topology and energy management. He would make a trade with them.</w:t>
+      </w:r>
+    </w:p>
+    <w:p>
+      <w:pPr>
+        <w:pStyle w:val="Normal"/>
+        <w:rPr/>
+      </w:pPr>
+      <w:r>
+        <w:rPr/>
+      </w:r>
+    </w:p>
+    <w:p>
+      <w:pPr>
+        <w:pStyle w:val="Normal"/>
+        <w:rPr/>
+      </w:pPr>
+      <w:r>
+        <w:rPr/>
+        <w:t>The representatives behind Gareth talked among themselves quickly and one ran off in the direction of their docked ship, presumably to obtain the sample.</w:t>
+      </w:r>
+    </w:p>
+    <w:p>
+      <w:pPr>
+        <w:pStyle w:val="Normal"/>
+        <w:rPr/>
+      </w:pPr>
+      <w:r>
+        <w:rPr/>
+      </w:r>
+    </w:p>
+    <w:p>
+      <w:pPr>
+        <w:pStyle w:val="Normal"/>
+        <w:rPr/>
+      </w:pPr>
+      <w:r>
+        <w:rPr/>
+        <w:t xml:space="preserve">The Heronians looked peeved, although they tried to hide it. They had bargained on completely isolating the Alliance. Too bad. They could stand to be a bit disappointed. </w:t>
+      </w:r>
+    </w:p>
+    <w:p>
+      <w:pPr>
+        <w:pStyle w:val="Normal"/>
+        <w:rPr/>
+      </w:pPr>
+      <w:r>
+        <w:rPr/>
+      </w:r>
+    </w:p>
+    <w:p>
+      <w:pPr>
+        <w:pStyle w:val="Normal"/>
+        <w:rPr/>
+      </w:pPr>
+      <w:r>
+        <w:rPr/>
+        <w:t xml:space="preserve">Megareeth stood, or lay, which ever one, silently. He presumed he would get nothing out of her and mentally dismissed the clone from his mind. </w:t>
+      </w:r>
+    </w:p>
+    <w:p>
+      <w:pPr>
+        <w:pStyle w:val="Normal"/>
+        <w:rPr/>
+      </w:pPr>
+      <w:r>
+        <w:rPr/>
+      </w:r>
+    </w:p>
+    <w:p>
+      <w:pPr>
+        <w:pStyle w:val="Normal"/>
+        <w:rPr/>
+      </w:pPr>
+      <w:r>
+        <w:rPr/>
+        <w:t xml:space="preserve">Pleased with the turn of events, and satisfied with the outcome, Gareth redirected conversation to more mundane topics, treaties, scraps of news from more distant factions and entities. It was only at this time that he allowed his threads to wander again. Some went back to his ship and restarted their research, others looked a bit more closely at the drones behind him. </w:t>
+      </w:r>
+    </w:p>
+    <w:p>
+      <w:pPr>
+        <w:pStyle w:val="Normal"/>
+        <w:rPr/>
+      </w:pPr>
+      <w:r>
+        <w:rPr/>
+      </w:r>
+    </w:p>
+    <w:p>
+      <w:pPr>
+        <w:pStyle w:val="Normal"/>
+        <w:rPr/>
+      </w:pPr>
+      <w:r>
+        <w:rPr/>
+        <w:t xml:space="preserve">Annoyingly, the drones displayed some reluctance at letting him access to their core files, moving around data and purposely obfuscating parts in order to make it harder. He withdrew, suspicions confirmed. </w:t>
+      </w:r>
+    </w:p>
+    <w:p>
+      <w:pPr>
+        <w:pStyle w:val="Normal"/>
+        <w:rPr/>
+      </w:pPr>
+      <w:r>
+        <w:rPr/>
+      </w:r>
+    </w:p>
+    <w:p>
+      <w:pPr>
+        <w:pStyle w:val="Normal"/>
+        <w:rPr/>
+      </w:pPr>
+      <w:r>
+        <w:rPr/>
+        <w:t xml:space="preserve">Finally the affair was over. The hundredth Conference was a rousing success, apparently, despite there being less participants than any other in history. </w:t>
+      </w:r>
+    </w:p>
+    <w:p>
+      <w:pPr>
+        <w:pStyle w:val="Normal"/>
+        <w:rPr/>
+      </w:pPr>
+      <w:r>
+        <w:rPr/>
+      </w:r>
+    </w:p>
+    <w:p>
+      <w:pPr>
+        <w:pStyle w:val="Normal"/>
+        <w:rPr/>
+      </w:pPr>
+      <w:r>
+        <w:rPr/>
+        <w:t xml:space="preserve">The Heronians were bowing to him, and he surprised them by making a tiny response in return. </w:t>
+      </w:r>
+    </w:p>
+    <w:p>
+      <w:pPr>
+        <w:pStyle w:val="Normal"/>
+        <w:rPr/>
+      </w:pPr>
+      <w:r>
+        <w:rPr/>
+      </w:r>
+    </w:p>
+    <w:p>
+      <w:pPr>
+        <w:pStyle w:val="Normal"/>
+        <w:rPr/>
+      </w:pPr>
+      <w:r>
+        <w:rPr/>
+        <w:t xml:space="preserve">An Alliance aide whispered something into Gareth's ear. </w:t>
+      </w:r>
+    </w:p>
+    <w:p>
+      <w:pPr>
+        <w:pStyle w:val="Normal"/>
+        <w:rPr/>
+      </w:pPr>
+      <w:r>
+        <w:rPr/>
+      </w:r>
+    </w:p>
+    <w:p>
+      <w:pPr>
+        <w:pStyle w:val="Normal"/>
+        <w:rPr/>
+      </w:pPr>
+      <w:r>
+        <w:rPr/>
+        <w:t>“</w:t>
+      </w:r>
+      <w:r>
+        <w:rPr/>
+        <w:t>Ah! I almost forgot. The intercultural exchange. Are all participants still willing?”</w:t>
+      </w:r>
+    </w:p>
+    <w:p>
+      <w:pPr>
+        <w:pStyle w:val="Normal"/>
+        <w:rPr/>
+      </w:pPr>
+      <w:r>
+        <w:rPr/>
+      </w:r>
+    </w:p>
+    <w:p>
+      <w:pPr>
+        <w:pStyle w:val="Normal"/>
+        <w:rPr/>
+      </w:pPr>
+      <w:r>
+        <w:rPr/>
+        <w:t xml:space="preserve">The Heronians talked among themselves for a moment before the Grandmaster Second nodded his head slowly. </w:t>
+      </w:r>
+    </w:p>
+    <w:p>
+      <w:pPr>
+        <w:pStyle w:val="Normal"/>
+        <w:rPr/>
+      </w:pPr>
+      <w:r>
+        <w:rPr/>
+      </w:r>
+    </w:p>
+    <w:p>
+      <w:pPr>
+        <w:pStyle w:val="Normal"/>
+        <w:rPr/>
+      </w:pPr>
+      <w:r>
+        <w:rPr/>
+        <w:t>“</w:t>
+      </w:r>
+      <w:r>
+        <w:rPr/>
+        <w:t>Provided that you can assure the safety of our ward even during your… conflict. It would be very unfortunate if anything were to happen to him. Artisail, you are free to go.”</w:t>
+      </w:r>
+    </w:p>
+    <w:p>
+      <w:pPr>
+        <w:pStyle w:val="Normal"/>
+        <w:rPr/>
+      </w:pPr>
+      <w:r>
+        <w:rPr/>
+      </w:r>
+    </w:p>
+    <w:p>
+      <w:pPr>
+        <w:pStyle w:val="Normal"/>
+        <w:rPr/>
+      </w:pPr>
+      <w:r>
+        <w:rPr/>
+        <w:t xml:space="preserve">A young man bowed deeply to the Grandmaster Second and walked to a pre-agreed representative. </w:t>
+      </w:r>
+    </w:p>
+    <w:p>
+      <w:pPr>
+        <w:pStyle w:val="Normal"/>
+        <w:rPr/>
+      </w:pPr>
+      <w:r>
+        <w:rPr/>
+        <w:t xml:space="preserve">An older man, evidently a foundry expert, crossed to the other side and silently stood next to the other Heronians. They seemed to already know him somehow, and surprisingly there was some measure of respect the displayed towards him. </w:t>
+      </w:r>
+    </w:p>
+    <w:p>
+      <w:pPr>
+        <w:pStyle w:val="Normal"/>
+        <w:rPr/>
+      </w:pPr>
+      <w:r>
+        <w:rPr/>
+      </w:r>
+    </w:p>
+    <w:p>
+      <w:pPr>
+        <w:pStyle w:val="Normal"/>
+        <w:rPr/>
+      </w:pPr>
+      <w:r>
+        <w:rPr/>
+        <w:t>Megareeth sent no representatives to any of the other factions. Their use of electronics, and artificial intelligence was insufferable to her, apparently. However, a team of three Alliance biochemists present were assured by the rumbling clone that they were welcome, provided that they protected themselves from the toxic environment of the bio Scion Main Host and agreed to abandon their craft and any technology upon contact.</w:t>
+      </w:r>
+    </w:p>
+    <w:p>
+      <w:pPr>
+        <w:pStyle w:val="Normal"/>
+        <w:rPr/>
+      </w:pPr>
+      <w:r>
+        <w:rPr/>
+      </w:r>
+    </w:p>
+    <w:p>
+      <w:pPr>
+        <w:pStyle w:val="Normal"/>
+        <w:rPr/>
+      </w:pPr>
+      <w:r>
+        <w:rPr/>
+        <w:t xml:space="preserve">The fact that they would have to spend almost a decade in cold sleep apparently didn't phase them, or perhaps they had known already. Such devotion was admirable, especially for those for whom immortality was still an impossibility. But was cold sleep really any different from his own passive state? He would think about it later. </w:t>
+      </w:r>
+    </w:p>
+    <w:p>
+      <w:pPr>
+        <w:pStyle w:val="Normal"/>
+        <w:rPr/>
+      </w:pPr>
+      <w:r>
+        <w:rPr/>
+      </w:r>
+    </w:p>
+    <w:p>
+      <w:pPr>
+        <w:pStyle w:val="Normal"/>
+        <w:rPr/>
+      </w:pPr>
+      <w:r>
+        <w:rPr/>
+        <w:t xml:space="preserve">And finally his own transfer. A child. They were sending him a child. The last transfer had been a venerable scientist who had quietly conducted his own research, and even refused to return the to Alliance until he passed of old age on board the Scion. Although the man apparently had been one of the most brilliant of their scientists, even he could only help on small projects that he had conducted. </w:t>
+      </w:r>
+    </w:p>
+    <w:p>
+      <w:pPr>
+        <w:pStyle w:val="Normal"/>
+        <w:rPr/>
+      </w:pPr>
+      <w:r>
+        <w:rPr/>
+      </w:r>
+    </w:p>
+    <w:p>
+      <w:pPr>
+        <w:pStyle w:val="Normal"/>
+        <w:rPr/>
+      </w:pPr>
+      <w:r>
+        <w:rPr/>
+        <w:t xml:space="preserve">Eventually the older man had admitted that he was having trouble following the research and withdrew to conduct his own. It had been a good arrangement. The man was not troublesome. They hardly had ever communicated, and when they had, it was about research. He had expected something similar. </w:t>
+      </w:r>
+    </w:p>
+    <w:p>
+      <w:pPr>
+        <w:pStyle w:val="Normal"/>
+        <w:rPr/>
+      </w:pPr>
+      <w:r>
+        <w:rPr/>
+      </w:r>
+    </w:p>
+    <w:p>
+      <w:pPr>
+        <w:pStyle w:val="Normal"/>
+        <w:rPr/>
+      </w:pPr>
+      <w:r>
+        <w:rPr/>
+        <w:t xml:space="preserve">But no. </w:t>
+      </w:r>
+    </w:p>
+    <w:p>
+      <w:pPr>
+        <w:pStyle w:val="Normal"/>
+        <w:rPr/>
+      </w:pPr>
+      <w:r>
+        <w:rPr/>
+      </w:r>
+    </w:p>
+    <w:p>
+      <w:pPr>
+        <w:pStyle w:val="Normal"/>
+        <w:rPr/>
+      </w:pPr>
+      <w:r>
+        <w:rPr/>
+        <w:t>In front of him was an obviously shy brown haired girl. She must have been no older than twenty. What on earth were they thinking?</w:t>
+      </w:r>
+    </w:p>
+    <w:p>
+      <w:pPr>
+        <w:pStyle w:val="Normal"/>
+        <w:rPr/>
+      </w:pPr>
+      <w:r>
+        <w:rPr/>
+      </w:r>
+    </w:p>
+    <w:p>
+      <w:pPr>
+        <w:pStyle w:val="Normal"/>
+        <w:rPr/>
+      </w:pPr>
+      <w:r>
+        <w:rPr/>
+        <w:t xml:space="preserve">He simply did not answer for a moment, while he tried to understand their position. Gareth, trying to understand his own reaction kept on telling him how brilliant she was, and how she had been a savant from a young age.   </w:t>
+      </w:r>
+    </w:p>
+    <w:p>
+      <w:pPr>
+        <w:pStyle w:val="Normal"/>
+        <w:rPr/>
+      </w:pPr>
+      <w:r>
+        <w:rPr/>
+      </w:r>
+    </w:p>
+    <w:p>
+      <w:pPr>
+        <w:pStyle w:val="Normal"/>
+        <w:rPr/>
+      </w:pPr>
+      <w:r>
+        <w:rPr/>
+        <w:t>Sure, that was what he said. Was this some political play? Of humiliating him in front of the others? He didn't care about such things, or even the fact that she was young, but the fact remained that some of his experiments were quite dangerous, deadly even. He was quite looking forward getting his hands on their warp drive research. If their ward accidentally stuck her arm through, for instance, a large field of intense ionizing radiation, who was to say that they would still hand it over?</w:t>
+      </w:r>
+    </w:p>
+    <w:p>
+      <w:pPr>
+        <w:pStyle w:val="Normal"/>
+        <w:rPr/>
+      </w:pPr>
+      <w:r>
+        <w:rPr/>
+      </w:r>
+    </w:p>
+    <w:p>
+      <w:pPr>
+        <w:pStyle w:val="Normal"/>
+        <w:rPr/>
+      </w:pPr>
+      <w:r>
+        <w:rPr/>
+        <w:t xml:space="preserve">These thoughts surged through his head until he came up with a solution. He would simply accept the surprise, and return the favor. </w:t>
+      </w:r>
+    </w:p>
+    <w:p>
+      <w:pPr>
+        <w:pStyle w:val="Normal"/>
+        <w:rPr/>
+      </w:pPr>
+      <w:r>
+        <w:rPr/>
+      </w:r>
+    </w:p>
+    <w:p>
+      <w:pPr>
+        <w:pStyle w:val="Normal"/>
+        <w:rPr/>
+      </w:pPr>
+      <w:r>
+        <w:rPr/>
+        <w:t>“</w:t>
+      </w:r>
+      <w:r>
+        <w:rPr/>
+        <w:t xml:space="preserve">Ah, of course. Helia, your presence is expected. I have had the opportunity to review some of your research on condensed matter. I believe this opportunity will be mutually beneficial.” He said, motioning towards the hatch where his smallcraft lay. </w:t>
+      </w:r>
+    </w:p>
+    <w:p>
+      <w:pPr>
+        <w:pStyle w:val="Normal"/>
+        <w:rPr/>
+      </w:pPr>
+      <w:r>
+        <w:rPr/>
+      </w:r>
+    </w:p>
+    <w:p>
+      <w:pPr>
+        <w:pStyle w:val="Normal"/>
+        <w:rPr/>
+      </w:pPr>
+      <w:r>
+        <w:rPr/>
+        <w:t>She timidly took several steps forward, looking backwards at a group of people who he assumed were her family or guardians of some sort.</w:t>
+      </w:r>
+    </w:p>
+    <w:p>
+      <w:pPr>
+        <w:pStyle w:val="Normal"/>
+        <w:rPr/>
+      </w:pPr>
+      <w:r>
+        <w:rPr/>
+      </w:r>
+    </w:p>
+    <w:p>
+      <w:pPr>
+        <w:pStyle w:val="Normal"/>
+        <w:rPr/>
+      </w:pPr>
+      <w:r>
+        <w:rPr/>
+        <w:t xml:space="preserve">She started toward him. His sensors told him she was a bit frightened of his appearance. Something about that reaction surprised him. </w:t>
+      </w:r>
+    </w:p>
+    <w:p>
+      <w:pPr>
+        <w:pStyle w:val="Normal"/>
+        <w:rPr/>
+      </w:pPr>
+      <w:r>
+        <w:rPr/>
+      </w:r>
+    </w:p>
+    <w:p>
+      <w:pPr>
+        <w:pStyle w:val="Normal"/>
+        <w:rPr/>
+      </w:pPr>
+      <w:r>
+        <w:rPr/>
+        <w:t>“</w:t>
+      </w:r>
+      <w:r>
+        <w:rPr/>
+        <w:t xml:space="preserve">Of course it is a cultural </w:t>
+      </w:r>
+      <w:r>
+        <w:rPr>
+          <w:i/>
+          <w:iCs/>
+        </w:rPr>
+        <w:t>exchange</w:t>
+      </w:r>
+      <w:r>
+        <w:rPr/>
+        <w:t xml:space="preserve">.” He said, stopping. </w:t>
+      </w:r>
+    </w:p>
+    <w:p>
+      <w:pPr>
+        <w:pStyle w:val="Normal"/>
+        <w:rPr/>
+      </w:pPr>
+      <w:r>
+        <w:rPr/>
+      </w:r>
+    </w:p>
+    <w:p>
+      <w:pPr>
+        <w:pStyle w:val="Normal"/>
+        <w:rPr/>
+      </w:pPr>
+      <w:r>
+        <w:rPr/>
+        <w:t xml:space="preserve">The Heronians and Megareeth had already left. </w:t>
+      </w:r>
+    </w:p>
+    <w:p>
+      <w:pPr>
+        <w:pStyle w:val="Normal"/>
+        <w:rPr/>
+      </w:pPr>
+      <w:r>
+        <w:rPr/>
+      </w:r>
+    </w:p>
+    <w:p>
+      <w:pPr>
+        <w:pStyle w:val="Normal"/>
+        <w:rPr/>
+      </w:pPr>
+      <w:r>
+        <w:rPr/>
+        <w:t>Gareth looked up, surprised. The man was and looked tired. He put on a diplomatic face though, all smiles.</w:t>
+      </w:r>
+    </w:p>
+    <w:p>
+      <w:pPr>
+        <w:pStyle w:val="Normal"/>
+        <w:rPr/>
+      </w:pPr>
+      <w:r>
+        <w:rPr/>
+      </w:r>
+    </w:p>
+    <w:p>
+      <w:pPr>
+        <w:pStyle w:val="Normal"/>
+        <w:rPr/>
+      </w:pPr>
+      <w:r>
+        <w:rPr/>
+        <w:t>“</w:t>
+      </w:r>
+      <w:r>
+        <w:rPr/>
+        <w:t xml:space="preserve">Uhh yes. Do you have someone you would like to put under the care of the Alliance? I was not aware there were...” He paused, evidently trying to think of the diplomatic way of saying something, “… others of you?” His voice lifted at the end, and it was clear he was confused. Good. Let them puzzle over this. </w:t>
+      </w:r>
+    </w:p>
+    <w:p>
+      <w:pPr>
+        <w:pStyle w:val="Normal"/>
+        <w:rPr/>
+      </w:pPr>
+      <w:r>
+        <w:rPr/>
+      </w:r>
+    </w:p>
+    <w:p>
+      <w:pPr>
+        <w:pStyle w:val="Normal"/>
+        <w:rPr/>
+      </w:pPr>
+      <w:r>
+        <w:rPr/>
+        <w:t>“</w:t>
+      </w:r>
+      <w:r>
+        <w:rPr/>
+        <w:t xml:space="preserve">No. Not someone. Those drones.” There was a confused broadcast from the main drone. </w:t>
+      </w:r>
+    </w:p>
+    <w:p>
+      <w:pPr>
+        <w:pStyle w:val="Normal"/>
+        <w:rPr/>
+      </w:pPr>
+      <w:r>
+        <w:rPr/>
+      </w:r>
+    </w:p>
+    <w:p>
+      <w:pPr>
+        <w:pStyle w:val="Normal"/>
+        <w:rPr/>
+      </w:pPr>
+      <w:r>
+        <w:rPr/>
+        <w:t xml:space="preserve">He had surprised two parties it seemed. Served them right. </w:t>
+      </w:r>
+    </w:p>
+    <w:p>
+      <w:pPr>
+        <w:pStyle w:val="Normal"/>
+        <w:rPr/>
+      </w:pPr>
+      <w:r>
+        <w:rPr/>
+      </w:r>
+    </w:p>
+    <w:p>
+      <w:pPr>
+        <w:pStyle w:val="Normal"/>
+        <w:rPr/>
+      </w:pPr>
+      <w:r>
+        <w:rPr/>
+        <w:t>“</w:t>
+      </w:r>
+      <w:r>
+        <w:rPr/>
+        <w:t>It seems that I had been inattentive. These drones have evolved on their own. They now display some sort of rudimentary intelligence. I have no idea how they have done so ...” he lied, “… or the extent of their consciousness if they have any, but I imagine that your scientists would be interested in observing such a peculiarity.”</w:t>
+      </w:r>
+    </w:p>
+    <w:p>
+      <w:pPr>
+        <w:pStyle w:val="Normal"/>
+        <w:rPr/>
+      </w:pPr>
+      <w:r>
+        <w:rPr/>
+      </w:r>
+    </w:p>
+    <w:p>
+      <w:pPr>
+        <w:pStyle w:val="Normal"/>
+        <w:rPr/>
+      </w:pPr>
+      <w:r>
+        <w:rPr/>
+        <w:t xml:space="preserve">The drones sent him some duplicitous fawning promises of increasing productivity, and mental processing. He was unconvinced. Automation was one thing, but he did not trust many other intelligences, biological or artificial. He refused to allow any strong AI develop among his drones ever since a bad encounter with one that had evolved previously. They had a habit of becoming unstable. </w:t>
+      </w:r>
+    </w:p>
+    <w:p>
+      <w:pPr>
+        <w:pStyle w:val="Normal"/>
+        <w:rPr/>
+      </w:pPr>
+      <w:r>
+        <w:rPr/>
+      </w:r>
+    </w:p>
+    <w:p>
+      <w:pPr>
+        <w:pStyle w:val="Normal"/>
+        <w:rPr/>
+      </w:pPr>
+      <w:r>
+        <w:rPr/>
+        <w:t xml:space="preserve">Gareth, still confused, agreed to the transfer, and some representatives took the drones. </w:t>
+      </w:r>
+    </w:p>
+    <w:p>
+      <w:pPr>
+        <w:pStyle w:val="Normal"/>
+        <w:rPr/>
+      </w:pPr>
+      <w:r>
+        <w:rPr/>
+      </w:r>
+    </w:p>
+    <w:p>
+      <w:pPr>
+        <w:pStyle w:val="Normal"/>
+        <w:rPr/>
+      </w:pPr>
+      <w:r>
+        <w:rPr/>
+        <w:t xml:space="preserve">He transmitted the drones their orders, not waiting for their reply and bid Helia to follow him. There was much work to do. </w:t>
+      </w:r>
+    </w:p>
+    <w:p>
+      <w:pPr>
+        <w:pStyle w:val="Normal"/>
+        <w:rPr/>
+      </w:pPr>
+      <w:r>
+        <w:rPr/>
+      </w:r>
+    </w:p>
+    <w:p>
+      <w:pPr>
+        <w:pStyle w:val="Normal"/>
+        <w:rPr/>
+      </w:pPr>
+      <w:r>
+        <w:rPr/>
+      </w:r>
+    </w:p>
+    <w:p>
+      <w:pPr>
+        <w:pStyle w:val="Normal"/>
+        <w:rPr/>
+      </w:pPr>
+      <w:r>
+        <w:rPr/>
+      </w:r>
+    </w:p>
+    <w:p>
+      <w:pPr>
+        <w:pStyle w:val="Normal"/>
+        <w:rPr/>
+      </w:pPr>
+      <w:r>
+        <w:rPr/>
+        <w:t xml:space="preserve"> </w:t>
       </w:r>
     </w:p>
     <w:sectPr>
@@ -1789,6 +2634,7 @@
     <w:rPrDefault>
       <w:rPr>
         <w:rFonts w:ascii="Liberation Serif" w:hAnsi="Liberation Serif" w:eastAsia="SimSun" w:cs="Lucida Sans"/>
+        <w:sz w:val="20"/>
         <w:szCs w:val="24"/>
         <w:lang w:val="en-US" w:eastAsia="zh-CN" w:bidi="hi-IN"/>
       </w:rPr>

</xml_diff>